<commit_message>
minor fix 3.1 sign bit
</commit_message>
<xml_diff>
--- a/Short Questions/3.1/3.1 short questions - Copy.docx
+++ b/Short Questions/3.1/3.1 short questions - Copy.docx
@@ -628,19 +628,7 @@
           <w:cs/>
           <w:lang w:bidi="bn-BD"/>
         </w:rPr>
-        <w:t xml:space="preserve"> বাইনারি, অক্টাল, ডেসিমেল </w:t>
-      </w:r>
-      <w:bookmarkStart w:id="0" w:name="_GoBack"/>
-      <w:bookmarkEnd w:id="0"/>
-      <w:r>
-        <w:rPr>
-          <w:rFonts w:ascii="Kalpurush" w:hAnsi="Kalpurush" w:cs="Kalpurush"/>
-          <w:sz w:val="28"/>
-          <w:szCs w:val="28"/>
-          <w:cs/>
-          <w:lang w:bidi="bn-BD"/>
-        </w:rPr>
-        <w:t>ও হেক্সা-ডেসিমেল।</w:t>
+        <w:t xml:space="preserve"> বাইনারি, অক্টাল, ডেসিমেল ও হেক্সা-ডেসিমেল।</w:t>
       </w:r>
     </w:p>
     <w:p>
@@ -3548,7 +3536,57 @@
           <w:cs/>
           <w:lang w:bidi="bn-BD"/>
         </w:rPr>
-        <w:t xml:space="preserve"> পজিটিভ হলে সাইন বিট 1 এবং নেগেটিভ হলে সাইন বিট 0.</w:t>
+        <w:t xml:space="preserve"> পজিটিভ হলে সাইন </w:t>
+      </w:r>
+      <w:r>
+        <w:rPr>
+          <w:rFonts w:ascii="Kalpurush" w:hAnsi="Kalpurush" w:cs="Kalpurush"/>
+          <w:sz w:val="28"/>
+          <w:szCs w:val="28"/>
+          <w:cs/>
+          <w:lang w:bidi="bn-BD"/>
+        </w:rPr>
+        <w:t xml:space="preserve">বিট </w:t>
+      </w:r>
+      <w:r>
+        <w:rPr>
+          <w:rFonts w:ascii="Kalpurush" w:hAnsi="Kalpurush" w:cs="Kalpurush"/>
+          <w:sz w:val="28"/>
+          <w:szCs w:val="28"/>
+          <w:lang w:bidi="bn-BD"/>
+        </w:rPr>
+        <w:t>0</w:t>
+      </w:r>
+      <w:bookmarkStart w:id="0" w:name="_GoBack"/>
+      <w:bookmarkEnd w:id="0"/>
+      <w:r>
+        <w:rPr>
+          <w:rFonts w:ascii="Kalpurush" w:hAnsi="Kalpurush" w:cs="Kalpurush"/>
+          <w:sz w:val="28"/>
+          <w:szCs w:val="28"/>
+          <w:cs/>
+          <w:lang w:bidi="bn-BD"/>
+        </w:rPr>
+        <w:t xml:space="preserve"> এবং নেগেটিভ হলে সাইন বিট </w:t>
+      </w:r>
+      <w:r>
+        <w:rPr>
+          <w:rFonts w:ascii="Kalpurush" w:hAnsi="Kalpurush" w:cs="Kalpurush"/>
+          <w:sz w:val="28"/>
+          <w:szCs w:val="28"/>
+          <w:lang w:bidi="bn-BD"/>
+        </w:rPr>
+        <w:t>1</w:t>
+      </w:r>
+      <w:r>
+        <w:rPr>
+          <w:rFonts w:ascii="Kalpurush" w:hAnsi="Kalpurush" w:cs="Kalpurush"/>
+          <w:sz w:val="28"/>
+          <w:szCs w:val="28"/>
+          <w:cs/>
+          <w:lang w:bidi="bn-BD"/>
+        </w:rPr>
+        <w:t>.</w:t>
       </w:r>
     </w:p>
     <w:p>
@@ -60555,7 +60593,6 @@
     <w:pPr>
       <w:pStyle w:val="Footer"/>
       <w:rPr>
-        <w:rFonts w:hint="cs"/>
         <w:lang w:bidi="bn-BD"/>
       </w:rPr>
     </w:pPr>
@@ -60731,7 +60768,7 @@
             <w:bCs/>
             <w:noProof/>
           </w:rPr>
-          <w:t>13</w:t>
+          <w:t>14</w:t>
         </w:r>
         <w:r>
           <w:rPr>

</xml_diff>